<commit_message>
Adicionado acesso ao GitHub e finalizado a documentação
</commit_message>
<xml_diff>
--- a/Sistema de Controle de Objetivos-Final.docx
+++ b/Sistema de Controle de Objetivos-Final.docx
@@ -79,7 +79,7 @@
     </w:p>
     <w:p>
       <w:pPr>
-        <w:pStyle w:val="11"/>
+        <w:pStyle w:val="12"/>
         <w:spacing w:before="0" w:after="160" w:line="15" w:lineRule="atLeast"/>
         <w:ind w:left="0" w:right="0" w:firstLine="0"/>
         <w:jc w:val="center"/>
@@ -100,55 +100,55 @@
     </w:p>
     <w:p>
       <w:pPr>
-        <w:pStyle w:val="11"/>
-        <w:spacing w:before="0" w:after="160" w:line="15" w:lineRule="atLeast"/>
-        <w:ind w:left="0" w:right="0" w:firstLine="0"/>
-        <w:jc w:val="center"/>
-        <w:rPr>
-          <w:rFonts w:hint="default" w:ascii="Arial" w:hAnsi="Arial" w:eastAsia="Arial" w:cs="Arial"/>
-          <w:i w:val="0"/>
-          <w:iCs w:val="0"/>
-          <w:color w:val="000000"/>
-          <w:u w:val="none"/>
-          <w:lang w:val="pt-BR"/>
-        </w:rPr>
-      </w:pPr>
-    </w:p>
-    <w:p>
-      <w:pPr>
-        <w:pStyle w:val="11"/>
-        <w:spacing w:before="0" w:after="160" w:line="15" w:lineRule="atLeast"/>
-        <w:ind w:left="0" w:right="0" w:firstLine="0"/>
-        <w:jc w:val="center"/>
-        <w:rPr>
-          <w:rFonts w:hint="default" w:ascii="Arial" w:hAnsi="Arial" w:eastAsia="Arial" w:cs="Arial"/>
-          <w:i w:val="0"/>
-          <w:iCs w:val="0"/>
-          <w:color w:val="000000"/>
-          <w:u w:val="none"/>
-          <w:lang w:val="pt-BR"/>
-        </w:rPr>
-      </w:pPr>
-    </w:p>
-    <w:p>
-      <w:pPr>
-        <w:pStyle w:val="11"/>
-        <w:spacing w:before="0" w:after="160" w:line="15" w:lineRule="atLeast"/>
-        <w:ind w:left="0" w:right="0" w:firstLine="0"/>
-        <w:jc w:val="center"/>
-        <w:rPr>
-          <w:rFonts w:hint="default" w:ascii="Arial" w:hAnsi="Arial" w:eastAsia="Arial" w:cs="Arial"/>
-          <w:i w:val="0"/>
-          <w:iCs w:val="0"/>
-          <w:color w:val="000000"/>
-          <w:u w:val="none"/>
-          <w:lang w:val="pt-BR"/>
-        </w:rPr>
-      </w:pPr>
-    </w:p>
-    <w:p>
-      <w:pPr>
-        <w:pStyle w:val="11"/>
+        <w:pStyle w:val="12"/>
+        <w:spacing w:before="0" w:after="160" w:line="15" w:lineRule="atLeast"/>
+        <w:ind w:left="0" w:right="0" w:firstLine="0"/>
+        <w:jc w:val="center"/>
+        <w:rPr>
+          <w:rFonts w:hint="default" w:ascii="Arial" w:hAnsi="Arial" w:eastAsia="Arial" w:cs="Arial"/>
+          <w:i w:val="0"/>
+          <w:iCs w:val="0"/>
+          <w:color w:val="000000"/>
+          <w:u w:val="none"/>
+          <w:lang w:val="pt-BR"/>
+        </w:rPr>
+      </w:pPr>
+    </w:p>
+    <w:p>
+      <w:pPr>
+        <w:pStyle w:val="12"/>
+        <w:spacing w:before="0" w:after="160" w:line="15" w:lineRule="atLeast"/>
+        <w:ind w:left="0" w:right="0" w:firstLine="0"/>
+        <w:jc w:val="center"/>
+        <w:rPr>
+          <w:rFonts w:hint="default" w:ascii="Arial" w:hAnsi="Arial" w:eastAsia="Arial" w:cs="Arial"/>
+          <w:i w:val="0"/>
+          <w:iCs w:val="0"/>
+          <w:color w:val="000000"/>
+          <w:u w:val="none"/>
+          <w:lang w:val="pt-BR"/>
+        </w:rPr>
+      </w:pPr>
+    </w:p>
+    <w:p>
+      <w:pPr>
+        <w:pStyle w:val="12"/>
+        <w:spacing w:before="0" w:after="160" w:line="15" w:lineRule="atLeast"/>
+        <w:ind w:left="0" w:right="0" w:firstLine="0"/>
+        <w:jc w:val="center"/>
+        <w:rPr>
+          <w:rFonts w:hint="default" w:ascii="Arial" w:hAnsi="Arial" w:eastAsia="Arial" w:cs="Arial"/>
+          <w:i w:val="0"/>
+          <w:iCs w:val="0"/>
+          <w:color w:val="000000"/>
+          <w:u w:val="none"/>
+          <w:lang w:val="pt-BR"/>
+        </w:rPr>
+      </w:pPr>
+    </w:p>
+    <w:p>
+      <w:pPr>
+        <w:pStyle w:val="12"/>
         <w:spacing w:before="0" w:after="160" w:line="15" w:lineRule="atLeast"/>
         <w:ind w:left="0" w:right="0" w:firstLine="0"/>
         <w:jc w:val="both"/>
@@ -164,7 +164,7 @@
     </w:p>
     <w:p>
       <w:pPr>
-        <w:pStyle w:val="11"/>
+        <w:pStyle w:val="12"/>
         <w:spacing w:before="0" w:after="160" w:line="15" w:lineRule="atLeast"/>
         <w:ind w:left="0" w:right="0" w:firstLine="0"/>
         <w:jc w:val="center"/>
@@ -190,7 +190,7 @@
     </w:p>
     <w:p>
       <w:pPr>
-        <w:pStyle w:val="11"/>
+        <w:pStyle w:val="12"/>
         <w:spacing w:before="0" w:after="160" w:line="15" w:lineRule="atLeast"/>
         <w:ind w:left="0" w:right="0" w:firstLine="0"/>
         <w:jc w:val="center"/>
@@ -216,7 +216,7 @@
     </w:p>
     <w:p>
       <w:pPr>
-        <w:pStyle w:val="11"/>
+        <w:pStyle w:val="12"/>
         <w:spacing w:before="0" w:after="160" w:line="15" w:lineRule="atLeast"/>
         <w:ind w:left="0" w:right="0" w:firstLine="0"/>
         <w:jc w:val="center"/>
@@ -242,7 +242,7 @@
     </w:p>
     <w:p>
       <w:pPr>
-        <w:pStyle w:val="11"/>
+        <w:pStyle w:val="12"/>
         <w:spacing w:before="0" w:after="160" w:line="15" w:lineRule="atLeast"/>
         <w:ind w:left="0" w:right="0" w:firstLine="0"/>
         <w:jc w:val="center"/>
@@ -268,7 +268,7 @@
     </w:p>
     <w:p>
       <w:pPr>
-        <w:pStyle w:val="11"/>
+        <w:pStyle w:val="12"/>
         <w:spacing w:before="0" w:after="160" w:line="15" w:lineRule="atLeast"/>
         <w:ind w:left="0" w:right="0" w:firstLine="0"/>
         <w:jc w:val="center"/>
@@ -294,7 +294,7 @@
     </w:p>
     <w:p>
       <w:pPr>
-        <w:pStyle w:val="11"/>
+        <w:pStyle w:val="12"/>
         <w:spacing w:before="0" w:after="160" w:line="15" w:lineRule="atLeast"/>
         <w:ind w:left="0" w:right="0" w:firstLine="0"/>
         <w:jc w:val="center"/>
@@ -320,87 +320,87 @@
     </w:p>
     <w:p>
       <w:pPr>
-        <w:pStyle w:val="11"/>
-        <w:spacing w:before="0" w:after="160" w:line="15" w:lineRule="atLeast"/>
-        <w:ind w:left="0" w:right="0" w:firstLine="0"/>
-        <w:jc w:val="center"/>
-        <w:rPr>
-          <w:rFonts w:hint="default" w:ascii="Arial" w:hAnsi="Arial" w:eastAsia="Arial" w:cs="Arial"/>
-          <w:i w:val="0"/>
-          <w:iCs w:val="0"/>
-          <w:color w:val="000000"/>
-          <w:u w:val="none"/>
-          <w:lang w:val="pt-BR"/>
-        </w:rPr>
-      </w:pPr>
-    </w:p>
-    <w:p>
-      <w:pPr>
-        <w:pStyle w:val="11"/>
-        <w:spacing w:before="0" w:after="160" w:line="15" w:lineRule="atLeast"/>
-        <w:ind w:left="0" w:right="0" w:firstLine="0"/>
-        <w:jc w:val="center"/>
-        <w:rPr>
-          <w:rFonts w:hint="default" w:ascii="Arial" w:hAnsi="Arial" w:eastAsia="Arial" w:cs="Arial"/>
-          <w:i w:val="0"/>
-          <w:iCs w:val="0"/>
-          <w:color w:val="000000"/>
-          <w:u w:val="none"/>
-          <w:lang w:val="pt-BR"/>
-        </w:rPr>
-      </w:pPr>
-    </w:p>
-    <w:p>
-      <w:pPr>
-        <w:pStyle w:val="11"/>
-        <w:spacing w:before="0" w:after="160" w:line="15" w:lineRule="atLeast"/>
-        <w:ind w:left="0" w:right="0" w:firstLine="0"/>
-        <w:jc w:val="center"/>
-        <w:rPr>
-          <w:rFonts w:hint="default" w:ascii="Arial" w:hAnsi="Arial" w:eastAsia="Arial" w:cs="Arial"/>
-          <w:i w:val="0"/>
-          <w:iCs w:val="0"/>
-          <w:color w:val="000000"/>
-          <w:u w:val="none"/>
-          <w:lang w:val="pt-BR"/>
-        </w:rPr>
-      </w:pPr>
-    </w:p>
-    <w:p>
-      <w:pPr>
-        <w:pStyle w:val="11"/>
-        <w:spacing w:before="0" w:after="160" w:line="15" w:lineRule="atLeast"/>
-        <w:ind w:left="0" w:right="0" w:firstLine="0"/>
-        <w:jc w:val="center"/>
-        <w:rPr>
-          <w:rFonts w:hint="default" w:ascii="Arial" w:hAnsi="Arial" w:eastAsia="Arial" w:cs="Arial"/>
-          <w:i w:val="0"/>
-          <w:iCs w:val="0"/>
-          <w:color w:val="000000"/>
-          <w:u w:val="none"/>
-          <w:lang w:val="pt-BR"/>
-        </w:rPr>
-      </w:pPr>
-    </w:p>
-    <w:p>
-      <w:pPr>
-        <w:pStyle w:val="11"/>
-        <w:spacing w:before="0" w:after="160" w:line="15" w:lineRule="atLeast"/>
-        <w:ind w:left="0" w:right="0" w:firstLine="0"/>
-        <w:jc w:val="center"/>
-        <w:rPr>
-          <w:rFonts w:hint="default" w:ascii="Arial" w:hAnsi="Arial" w:eastAsia="Arial" w:cs="Arial"/>
-          <w:i w:val="0"/>
-          <w:iCs w:val="0"/>
-          <w:color w:val="000000"/>
-          <w:u w:val="none"/>
-          <w:lang w:val="pt-BR"/>
-        </w:rPr>
-      </w:pPr>
-    </w:p>
-    <w:p>
-      <w:pPr>
-        <w:pStyle w:val="11"/>
+        <w:pStyle w:val="12"/>
+        <w:spacing w:before="0" w:after="160" w:line="15" w:lineRule="atLeast"/>
+        <w:ind w:left="0" w:right="0" w:firstLine="0"/>
+        <w:jc w:val="center"/>
+        <w:rPr>
+          <w:rFonts w:hint="default" w:ascii="Arial" w:hAnsi="Arial" w:eastAsia="Arial" w:cs="Arial"/>
+          <w:i w:val="0"/>
+          <w:iCs w:val="0"/>
+          <w:color w:val="000000"/>
+          <w:u w:val="none"/>
+          <w:lang w:val="pt-BR"/>
+        </w:rPr>
+      </w:pPr>
+    </w:p>
+    <w:p>
+      <w:pPr>
+        <w:pStyle w:val="12"/>
+        <w:spacing w:before="0" w:after="160" w:line="15" w:lineRule="atLeast"/>
+        <w:ind w:left="0" w:right="0" w:firstLine="0"/>
+        <w:jc w:val="center"/>
+        <w:rPr>
+          <w:rFonts w:hint="default" w:ascii="Arial" w:hAnsi="Arial" w:eastAsia="Arial" w:cs="Arial"/>
+          <w:i w:val="0"/>
+          <w:iCs w:val="0"/>
+          <w:color w:val="000000"/>
+          <w:u w:val="none"/>
+          <w:lang w:val="pt-BR"/>
+        </w:rPr>
+      </w:pPr>
+    </w:p>
+    <w:p>
+      <w:pPr>
+        <w:pStyle w:val="12"/>
+        <w:spacing w:before="0" w:after="160" w:line="15" w:lineRule="atLeast"/>
+        <w:ind w:left="0" w:right="0" w:firstLine="0"/>
+        <w:jc w:val="center"/>
+        <w:rPr>
+          <w:rFonts w:hint="default" w:ascii="Arial" w:hAnsi="Arial" w:eastAsia="Arial" w:cs="Arial"/>
+          <w:i w:val="0"/>
+          <w:iCs w:val="0"/>
+          <w:color w:val="000000"/>
+          <w:u w:val="none"/>
+          <w:lang w:val="pt-BR"/>
+        </w:rPr>
+      </w:pPr>
+    </w:p>
+    <w:p>
+      <w:pPr>
+        <w:pStyle w:val="12"/>
+        <w:spacing w:before="0" w:after="160" w:line="15" w:lineRule="atLeast"/>
+        <w:ind w:left="0" w:right="0" w:firstLine="0"/>
+        <w:jc w:val="center"/>
+        <w:rPr>
+          <w:rFonts w:hint="default" w:ascii="Arial" w:hAnsi="Arial" w:eastAsia="Arial" w:cs="Arial"/>
+          <w:i w:val="0"/>
+          <w:iCs w:val="0"/>
+          <w:color w:val="000000"/>
+          <w:u w:val="none"/>
+          <w:lang w:val="pt-BR"/>
+        </w:rPr>
+      </w:pPr>
+    </w:p>
+    <w:p>
+      <w:pPr>
+        <w:pStyle w:val="12"/>
+        <w:spacing w:before="0" w:after="160" w:line="15" w:lineRule="atLeast"/>
+        <w:ind w:left="0" w:right="0" w:firstLine="0"/>
+        <w:jc w:val="center"/>
+        <w:rPr>
+          <w:rFonts w:hint="default" w:ascii="Arial" w:hAnsi="Arial" w:eastAsia="Arial" w:cs="Arial"/>
+          <w:i w:val="0"/>
+          <w:iCs w:val="0"/>
+          <w:color w:val="000000"/>
+          <w:u w:val="none"/>
+          <w:lang w:val="pt-BR"/>
+        </w:rPr>
+      </w:pPr>
+    </w:p>
+    <w:p>
+      <w:pPr>
+        <w:pStyle w:val="12"/>
         <w:spacing w:before="0" w:after="160" w:line="15" w:lineRule="atLeast"/>
         <w:ind w:left="0" w:right="0" w:firstLine="0"/>
         <w:jc w:val="center"/>
@@ -426,7 +426,7 @@
     </w:p>
     <w:p>
       <w:pPr>
-        <w:pStyle w:val="11"/>
+        <w:pStyle w:val="12"/>
         <w:spacing w:before="0" w:after="160" w:line="15" w:lineRule="atLeast"/>
         <w:ind w:left="0" w:right="0" w:firstLine="0"/>
         <w:jc w:val="center"/>
@@ -454,103 +454,103 @@
     </w:p>
     <w:p>
       <w:pPr>
-        <w:pStyle w:val="11"/>
-        <w:spacing w:before="0" w:after="160" w:line="15" w:lineRule="atLeast"/>
-        <w:ind w:left="0" w:right="0" w:firstLine="0"/>
-        <w:jc w:val="center"/>
-        <w:rPr>
-          <w:rFonts w:hint="default" w:ascii="Arial" w:hAnsi="Arial" w:eastAsia="Arial" w:cs="Arial"/>
-          <w:i w:val="0"/>
-          <w:iCs w:val="0"/>
-          <w:color w:val="000000"/>
-          <w:u w:val="none"/>
-          <w:lang w:val="pt-BR"/>
-        </w:rPr>
-      </w:pPr>
-    </w:p>
-    <w:p>
-      <w:pPr>
-        <w:pStyle w:val="11"/>
-        <w:spacing w:before="0" w:after="160" w:line="15" w:lineRule="atLeast"/>
-        <w:ind w:left="0" w:right="0" w:firstLine="0"/>
-        <w:jc w:val="center"/>
-        <w:rPr>
-          <w:rFonts w:hint="default" w:ascii="Arial" w:hAnsi="Arial" w:eastAsia="Arial" w:cs="Arial"/>
-          <w:i w:val="0"/>
-          <w:iCs w:val="0"/>
-          <w:color w:val="000000"/>
-          <w:u w:val="none"/>
-          <w:lang w:val="pt-BR"/>
-        </w:rPr>
-      </w:pPr>
-    </w:p>
-    <w:p>
-      <w:pPr>
-        <w:pStyle w:val="11"/>
-        <w:spacing w:before="0" w:after="160" w:line="15" w:lineRule="atLeast"/>
-        <w:ind w:left="0" w:right="0" w:firstLine="0"/>
-        <w:jc w:val="center"/>
-        <w:rPr>
-          <w:rFonts w:hint="default" w:ascii="Arial" w:hAnsi="Arial" w:eastAsia="Arial" w:cs="Arial"/>
-          <w:i w:val="0"/>
-          <w:iCs w:val="0"/>
-          <w:color w:val="000000"/>
-          <w:u w:val="none"/>
-          <w:lang w:val="pt-BR"/>
-        </w:rPr>
-      </w:pPr>
-    </w:p>
-    <w:p>
-      <w:pPr>
-        <w:pStyle w:val="11"/>
-        <w:spacing w:before="0" w:after="160" w:line="15" w:lineRule="atLeast"/>
-        <w:ind w:left="0" w:right="0" w:firstLine="0"/>
-        <w:jc w:val="center"/>
-        <w:rPr>
-          <w:rFonts w:hint="default" w:ascii="Arial" w:hAnsi="Arial" w:eastAsia="Arial" w:cs="Arial"/>
-          <w:i w:val="0"/>
-          <w:iCs w:val="0"/>
-          <w:color w:val="000000"/>
-          <w:u w:val="none"/>
-          <w:lang w:val="pt-BR"/>
-        </w:rPr>
-      </w:pPr>
-    </w:p>
-    <w:p>
-      <w:pPr>
-        <w:pStyle w:val="11"/>
-        <w:spacing w:before="0" w:after="160" w:line="15" w:lineRule="atLeast"/>
-        <w:ind w:left="0" w:right="0" w:firstLine="0"/>
-        <w:jc w:val="center"/>
-        <w:rPr>
-          <w:rFonts w:hint="default" w:ascii="Arial" w:hAnsi="Arial" w:eastAsia="Arial" w:cs="Arial"/>
-          <w:i w:val="0"/>
-          <w:iCs w:val="0"/>
-          <w:color w:val="000000"/>
-          <w:u w:val="none"/>
-          <w:lang w:val="pt-BR"/>
-        </w:rPr>
-      </w:pPr>
-    </w:p>
-    <w:p>
-      <w:pPr>
-        <w:pStyle w:val="11"/>
-        <w:spacing w:before="0" w:after="160" w:line="15" w:lineRule="atLeast"/>
-        <w:ind w:left="0" w:right="0" w:firstLine="0"/>
-        <w:jc w:val="center"/>
-        <w:rPr>
-          <w:rFonts w:hint="default" w:ascii="Arial" w:hAnsi="Arial" w:eastAsia="Arial" w:cs="Arial"/>
-          <w:i w:val="0"/>
-          <w:iCs w:val="0"/>
-          <w:color w:val="000000"/>
-          <w:u w:val="none"/>
-          <w:lang w:val="pt-BR"/>
-        </w:rPr>
-      </w:pPr>
-    </w:p>
-    <w:p>
-      <w:pPr>
-        <w:pStyle w:val="11"/>
+        <w:pStyle w:val="12"/>
+        <w:spacing w:before="0" w:after="160" w:line="15" w:lineRule="atLeast"/>
+        <w:ind w:left="0" w:right="0" w:firstLine="0"/>
+        <w:jc w:val="center"/>
+        <w:rPr>
+          <w:rFonts w:hint="default" w:ascii="Arial" w:hAnsi="Arial" w:eastAsia="Arial" w:cs="Arial"/>
+          <w:i w:val="0"/>
+          <w:iCs w:val="0"/>
+          <w:color w:val="000000"/>
+          <w:u w:val="none"/>
+          <w:lang w:val="pt-BR"/>
+        </w:rPr>
+      </w:pPr>
+    </w:p>
+    <w:p>
+      <w:pPr>
+        <w:pStyle w:val="12"/>
+        <w:spacing w:before="0" w:after="160" w:line="15" w:lineRule="atLeast"/>
+        <w:ind w:left="0" w:right="0" w:firstLine="0"/>
+        <w:jc w:val="center"/>
+        <w:rPr>
+          <w:rFonts w:hint="default" w:ascii="Arial" w:hAnsi="Arial" w:eastAsia="Arial" w:cs="Arial"/>
+          <w:i w:val="0"/>
+          <w:iCs w:val="0"/>
+          <w:color w:val="000000"/>
+          <w:u w:val="none"/>
+          <w:lang w:val="pt-BR"/>
+        </w:rPr>
+      </w:pPr>
+    </w:p>
+    <w:p>
+      <w:pPr>
+        <w:pStyle w:val="12"/>
+        <w:spacing w:before="0" w:after="160" w:line="15" w:lineRule="atLeast"/>
+        <w:ind w:left="0" w:right="0" w:firstLine="0"/>
+        <w:jc w:val="center"/>
+        <w:rPr>
+          <w:rFonts w:hint="default" w:ascii="Arial" w:hAnsi="Arial" w:eastAsia="Arial" w:cs="Arial"/>
+          <w:i w:val="0"/>
+          <w:iCs w:val="0"/>
+          <w:color w:val="000000"/>
+          <w:u w:val="none"/>
+          <w:lang w:val="pt-BR"/>
+        </w:rPr>
+      </w:pPr>
+    </w:p>
+    <w:p>
+      <w:pPr>
+        <w:pStyle w:val="12"/>
+        <w:spacing w:before="0" w:after="160" w:line="15" w:lineRule="atLeast"/>
+        <w:ind w:left="0" w:right="0" w:firstLine="0"/>
+        <w:jc w:val="center"/>
+        <w:rPr>
+          <w:rFonts w:hint="default" w:ascii="Arial" w:hAnsi="Arial" w:eastAsia="Arial" w:cs="Arial"/>
+          <w:i w:val="0"/>
+          <w:iCs w:val="0"/>
+          <w:color w:val="000000"/>
+          <w:u w:val="none"/>
+          <w:lang w:val="pt-BR"/>
+        </w:rPr>
+      </w:pPr>
+    </w:p>
+    <w:p>
+      <w:pPr>
+        <w:pStyle w:val="12"/>
+        <w:spacing w:before="0" w:after="160" w:line="15" w:lineRule="atLeast"/>
+        <w:ind w:left="0" w:right="0" w:firstLine="0"/>
+        <w:jc w:val="center"/>
+        <w:rPr>
+          <w:rFonts w:hint="default" w:ascii="Arial" w:hAnsi="Arial" w:eastAsia="Arial" w:cs="Arial"/>
+          <w:i w:val="0"/>
+          <w:iCs w:val="0"/>
+          <w:color w:val="000000"/>
+          <w:u w:val="none"/>
+          <w:lang w:val="pt-BR"/>
+        </w:rPr>
+      </w:pPr>
+    </w:p>
+    <w:p>
+      <w:pPr>
+        <w:pStyle w:val="12"/>
+        <w:spacing w:before="0" w:after="160" w:line="15" w:lineRule="atLeast"/>
+        <w:ind w:left="0" w:right="0" w:firstLine="0"/>
+        <w:jc w:val="center"/>
+        <w:rPr>
+          <w:rFonts w:hint="default" w:ascii="Arial" w:hAnsi="Arial" w:eastAsia="Arial" w:cs="Arial"/>
+          <w:i w:val="0"/>
+          <w:iCs w:val="0"/>
+          <w:color w:val="000000"/>
+          <w:u w:val="none"/>
+          <w:lang w:val="pt-BR"/>
+        </w:rPr>
+      </w:pPr>
+    </w:p>
+    <w:p>
+      <w:pPr>
+        <w:pStyle w:val="12"/>
         <w:spacing w:before="0" w:after="160" w:line="15" w:lineRule="atLeast"/>
         <w:ind w:left="0" w:right="0" w:firstLine="0"/>
         <w:jc w:val="both"/>
@@ -561,7 +561,7 @@
     </w:p>
     <w:p>
       <w:pPr>
-        <w:pStyle w:val="11"/>
+        <w:pStyle w:val="12"/>
         <w:spacing w:before="0" w:after="160" w:line="15" w:lineRule="atLeast"/>
         <w:ind w:left="0" w:right="0" w:firstLine="0"/>
         <w:jc w:val="center"/>
@@ -593,7 +593,7 @@
     </w:p>
     <w:p>
       <w:pPr>
-        <w:pStyle w:val="11"/>
+        <w:pStyle w:val="12"/>
         <w:spacing w:before="0" w:after="160" w:line="15" w:lineRule="atLeast"/>
         <w:ind w:left="0" w:right="0" w:firstLine="0"/>
         <w:jc w:val="center"/>
@@ -617,7 +617,7 @@
     </w:p>
     <w:p>
       <w:pPr>
-        <w:pStyle w:val="11"/>
+        <w:pStyle w:val="12"/>
         <w:spacing w:before="0" w:after="160" w:line="15" w:lineRule="atLeast"/>
         <w:ind w:left="0" w:right="0" w:firstLine="0"/>
         <w:jc w:val="center"/>
@@ -641,22 +641,22 @@
     </w:p>
     <w:p>
       <w:pPr>
-        <w:pStyle w:val="11"/>
-        <w:spacing w:before="0" w:after="160" w:line="15" w:lineRule="atLeast"/>
-        <w:ind w:left="0" w:right="0" w:firstLine="0"/>
-        <w:rPr>
-          <w:rFonts w:hint="default" w:ascii="Arial" w:hAnsi="Arial" w:eastAsia="Arial" w:cs="Arial"/>
-          <w:i w:val="0"/>
-          <w:iCs w:val="0"/>
-          <w:color w:val="000000"/>
-          <w:u w:val="none"/>
-          <w:lang w:val="pt-BR"/>
-        </w:rPr>
-      </w:pPr>
-    </w:p>
-    <w:p>
-      <w:pPr>
-        <w:pStyle w:val="11"/>
+        <w:pStyle w:val="12"/>
+        <w:spacing w:before="0" w:after="160" w:line="15" w:lineRule="atLeast"/>
+        <w:ind w:left="0" w:right="0" w:firstLine="0"/>
+        <w:rPr>
+          <w:rFonts w:hint="default" w:ascii="Arial" w:hAnsi="Arial" w:eastAsia="Arial" w:cs="Arial"/>
+          <w:i w:val="0"/>
+          <w:iCs w:val="0"/>
+          <w:color w:val="000000"/>
+          <w:u w:val="none"/>
+          <w:lang w:val="pt-BR"/>
+        </w:rPr>
+      </w:pPr>
+    </w:p>
+    <w:p>
+      <w:pPr>
+        <w:pStyle w:val="12"/>
         <w:spacing w:before="0" w:after="160" w:line="15" w:lineRule="atLeast"/>
         <w:ind w:left="0" w:right="0" w:firstLine="0"/>
         <w:jc w:val="center"/>
@@ -682,22 +682,22 @@
     </w:p>
     <w:p>
       <w:pPr>
-        <w:pStyle w:val="11"/>
-        <w:spacing w:before="0" w:after="160" w:line="15" w:lineRule="atLeast"/>
-        <w:ind w:left="0" w:right="0" w:firstLine="0"/>
-        <w:rPr>
-          <w:rFonts w:hint="default" w:ascii="Arial" w:hAnsi="Arial" w:eastAsia="Arial" w:cs="Arial"/>
-          <w:i w:val="0"/>
-          <w:iCs w:val="0"/>
-          <w:color w:val="000000"/>
-          <w:u w:val="none"/>
-          <w:lang w:val="pt-BR"/>
-        </w:rPr>
-      </w:pPr>
-    </w:p>
-    <w:p>
-      <w:pPr>
-        <w:pStyle w:val="11"/>
+        <w:pStyle w:val="12"/>
+        <w:spacing w:before="0" w:after="160" w:line="15" w:lineRule="atLeast"/>
+        <w:ind w:left="0" w:right="0" w:firstLine="0"/>
+        <w:rPr>
+          <w:rFonts w:hint="default" w:ascii="Arial" w:hAnsi="Arial" w:eastAsia="Arial" w:cs="Arial"/>
+          <w:i w:val="0"/>
+          <w:iCs w:val="0"/>
+          <w:color w:val="000000"/>
+          <w:u w:val="none"/>
+          <w:lang w:val="pt-BR"/>
+        </w:rPr>
+      </w:pPr>
+    </w:p>
+    <w:p>
+      <w:pPr>
+        <w:pStyle w:val="12"/>
         <w:spacing w:before="0" w:after="160" w:line="15" w:lineRule="atLeast"/>
         <w:ind w:left="0" w:right="0" w:firstLine="0"/>
         <w:rPr>
@@ -718,7 +718,7 @@
     </w:p>
     <w:p>
       <w:pPr>
-        <w:pStyle w:val="11"/>
+        <w:pStyle w:val="12"/>
         <w:spacing w:before="0" w:after="160" w:line="15" w:lineRule="atLeast"/>
         <w:ind w:left="0" w:right="0" w:firstLine="0"/>
         <w:rPr>
@@ -739,7 +739,7 @@
     </w:p>
     <w:p>
       <w:pPr>
-        <w:pStyle w:val="11"/>
+        <w:pStyle w:val="12"/>
         <w:spacing w:before="0" w:after="160" w:line="15" w:lineRule="atLeast"/>
         <w:ind w:left="0" w:right="0" w:firstLine="0"/>
         <w:rPr>
@@ -760,7 +760,7 @@
     </w:p>
     <w:p>
       <w:pPr>
-        <w:pStyle w:val="11"/>
+        <w:pStyle w:val="12"/>
         <w:spacing w:before="0" w:after="160" w:line="15" w:lineRule="atLeast"/>
         <w:ind w:left="0" w:right="0" w:firstLine="0"/>
         <w:jc w:val="both"/>
@@ -782,7 +782,7 @@
     </w:p>
     <w:p>
       <w:pPr>
-        <w:pStyle w:val="11"/>
+        <w:pStyle w:val="12"/>
         <w:spacing w:before="0" w:after="160" w:line="15" w:lineRule="atLeast"/>
         <w:ind w:left="0" w:right="0" w:firstLine="0"/>
         <w:rPr>
@@ -803,7 +803,7 @@
     </w:p>
     <w:p>
       <w:pPr>
-        <w:pStyle w:val="11"/>
+        <w:pStyle w:val="12"/>
         <w:spacing w:before="0" w:after="160" w:line="15" w:lineRule="atLeast"/>
         <w:ind w:left="0" w:right="0" w:firstLine="0"/>
         <w:jc w:val="left"/>
@@ -830,7 +830,7 @@
     </w:p>
     <w:p>
       <w:pPr>
-        <w:pStyle w:val="11"/>
+        <w:pStyle w:val="12"/>
         <w:spacing w:before="0" w:after="160" w:line="15" w:lineRule="atLeast"/>
         <w:ind w:left="0" w:right="0" w:firstLine="0"/>
         <w:jc w:val="left"/>
@@ -857,39 +857,50 @@
     </w:p>
     <w:p>
       <w:pPr>
-        <w:pStyle w:val="11"/>
-        <w:spacing w:before="0" w:after="160" w:line="15" w:lineRule="atLeast"/>
-        <w:ind w:left="0" w:right="0" w:firstLine="0"/>
-        <w:jc w:val="center"/>
-        <w:rPr>
-          <w:rFonts w:hint="default" w:ascii="Arial" w:hAnsi="Arial" w:eastAsia="Arial" w:cs="Arial"/>
-          <w:i w:val="0"/>
-          <w:iCs w:val="0"/>
-          <w:color w:val="000000"/>
-          <w:u w:val="none"/>
-          <w:lang w:val="pt-BR"/>
-        </w:rPr>
-      </w:pPr>
-    </w:p>
-    <w:p>
-      <w:pPr>
-        <w:pStyle w:val="11"/>
-        <w:spacing w:before="0" w:after="160" w:line="15" w:lineRule="atLeast"/>
-        <w:ind w:left="0" w:right="0" w:firstLine="0"/>
-        <w:jc w:val="center"/>
-        <w:rPr>
-          <w:rFonts w:hint="default" w:ascii="Arial" w:hAnsi="Arial" w:eastAsia="Arial" w:cs="Arial"/>
-          <w:i w:val="0"/>
-          <w:iCs w:val="0"/>
-          <w:color w:val="000000"/>
-          <w:u w:val="none"/>
-          <w:lang w:val="pt-BR"/>
-        </w:rPr>
-      </w:pPr>
-    </w:p>
-    <w:p>
-      <w:pPr>
-        <w:pStyle w:val="11"/>
+        <w:pStyle w:val="12"/>
+        <w:spacing w:before="0" w:after="160" w:line="15" w:lineRule="atLeast"/>
+        <w:ind w:left="0" w:right="0" w:firstLine="0"/>
+        <w:jc w:val="left"/>
+        <w:rPr>
+          <w:rFonts w:hint="default" w:ascii="Arial" w:hAnsi="Arial" w:eastAsia="Arial" w:cs="Arial"/>
+          <w:i w:val="0"/>
+          <w:iCs w:val="0"/>
+          <w:color w:val="000000"/>
+          <w:u w:val="none"/>
+          <w:lang w:val="pt-BR"/>
+        </w:rPr>
+      </w:pPr>
+      <w:r>
+        <w:rPr>
+          <w:rFonts w:hint="default" w:ascii="Arial" w:hAnsi="Arial" w:eastAsia="Arial" w:cs="Arial"/>
+          <w:i w:val="0"/>
+          <w:iCs w:val="0"/>
+          <w:color w:val="000000"/>
+          <w:u w:val="none"/>
+          <w:lang w:val="pt-BR"/>
+        </w:rPr>
+        <w:t>Link do GitHub e clone......................................................................................6</w:t>
+      </w:r>
+    </w:p>
+    <w:p>
+      <w:pPr>
+        <w:pStyle w:val="12"/>
+        <w:spacing w:before="0" w:after="160" w:line="15" w:lineRule="atLeast"/>
+        <w:ind w:left="0" w:right="0" w:firstLine="0"/>
+        <w:jc w:val="center"/>
+        <w:rPr>
+          <w:rFonts w:hint="default" w:ascii="Arial" w:hAnsi="Arial" w:eastAsia="Arial" w:cs="Arial"/>
+          <w:i w:val="0"/>
+          <w:iCs w:val="0"/>
+          <w:color w:val="000000"/>
+          <w:u w:val="none"/>
+          <w:lang w:val="pt-BR"/>
+        </w:rPr>
+      </w:pPr>
+    </w:p>
+    <w:p>
+      <w:pPr>
+        <w:pStyle w:val="12"/>
         <w:spacing w:before="0" w:after="160" w:line="15" w:lineRule="atLeast"/>
         <w:ind w:left="0" w:right="0" w:firstLine="0"/>
         <w:jc w:val="both"/>
@@ -905,7 +916,7 @@
     </w:p>
     <w:p>
       <w:pPr>
-        <w:pStyle w:val="11"/>
+        <w:pStyle w:val="12"/>
         <w:spacing w:before="0" w:after="160" w:line="15" w:lineRule="atLeast"/>
         <w:ind w:left="0" w:right="0" w:firstLine="0"/>
         <w:jc w:val="both"/>
@@ -921,89 +932,89 @@
     </w:p>
     <w:p>
       <w:pPr>
-        <w:pStyle w:val="11"/>
-        <w:spacing w:before="0" w:after="160" w:line="15" w:lineRule="atLeast"/>
-        <w:ind w:left="0" w:right="0" w:firstLine="0"/>
-        <w:jc w:val="center"/>
-        <w:rPr>
-          <w:rFonts w:hint="default" w:ascii="Arial" w:hAnsi="Arial" w:eastAsia="Arial" w:cs="Arial"/>
-          <w:i w:val="0"/>
-          <w:iCs w:val="0"/>
-          <w:color w:val="000000"/>
-          <w:u w:val="none"/>
-          <w:lang w:val="pt-BR"/>
-        </w:rPr>
-      </w:pPr>
-    </w:p>
-    <w:p>
-      <w:pPr>
-        <w:pStyle w:val="11"/>
-        <w:spacing w:before="0" w:after="160" w:line="15" w:lineRule="atLeast"/>
-        <w:ind w:left="0" w:right="0" w:firstLine="0"/>
-        <w:jc w:val="center"/>
-        <w:rPr>
-          <w:rFonts w:hint="default" w:ascii="Arial" w:hAnsi="Arial" w:eastAsia="Arial" w:cs="Arial"/>
-          <w:i w:val="0"/>
-          <w:iCs w:val="0"/>
-          <w:color w:val="000000"/>
-          <w:u w:val="none"/>
-          <w:lang w:val="pt-BR"/>
-        </w:rPr>
-      </w:pPr>
-    </w:p>
-    <w:p>
-      <w:pPr>
-        <w:pStyle w:val="11"/>
-        <w:spacing w:before="0" w:after="160" w:line="15" w:lineRule="atLeast"/>
-        <w:ind w:left="0" w:right="0" w:firstLine="0"/>
-        <w:jc w:val="center"/>
-        <w:rPr>
-          <w:rFonts w:hint="default" w:ascii="Arial" w:hAnsi="Arial" w:eastAsia="Arial" w:cs="Arial"/>
-          <w:i w:val="0"/>
-          <w:iCs w:val="0"/>
-          <w:color w:val="000000"/>
-          <w:u w:val="none"/>
-          <w:lang w:val="pt-BR"/>
-        </w:rPr>
-      </w:pPr>
-    </w:p>
-    <w:p>
-      <w:pPr>
-        <w:pStyle w:val="11"/>
-        <w:spacing w:before="0" w:after="160" w:line="15" w:lineRule="atLeast"/>
-        <w:ind w:left="0" w:right="0" w:firstLine="0"/>
-        <w:jc w:val="center"/>
-        <w:rPr>
-          <w:rFonts w:hint="default" w:ascii="Arial" w:hAnsi="Arial" w:eastAsia="Arial" w:cs="Arial"/>
-          <w:i w:val="0"/>
-          <w:iCs w:val="0"/>
-          <w:color w:val="000000"/>
-          <w:u w:val="none"/>
-          <w:lang w:val="pt-BR"/>
-        </w:rPr>
-      </w:pPr>
-    </w:p>
-    <w:p>
-      <w:pPr>
-        <w:bidi w:val="0"/>
-        <w:jc w:val="left"/>
-        <w:rPr>
-          <w:rFonts w:hint="default" w:ascii="Arial" w:hAnsi="Arial" w:cs="Arial"/>
-        </w:rPr>
-      </w:pPr>
-    </w:p>
-    <w:p>
-      <w:pPr>
-        <w:bidi w:val="0"/>
-        <w:jc w:val="left"/>
-        <w:rPr>
-          <w:rFonts w:hint="default" w:ascii="Arial" w:hAnsi="Arial" w:cs="Arial"/>
-        </w:rPr>
-      </w:pPr>
-    </w:p>
-    <w:p>
-      <w:pPr>
-        <w:pStyle w:val="11"/>
+        <w:pStyle w:val="12"/>
+        <w:spacing w:before="0" w:after="160" w:line="15" w:lineRule="atLeast"/>
+        <w:ind w:left="0" w:right="0" w:firstLine="0"/>
+        <w:jc w:val="center"/>
+        <w:rPr>
+          <w:rFonts w:hint="default" w:ascii="Arial" w:hAnsi="Arial" w:eastAsia="Arial" w:cs="Arial"/>
+          <w:i w:val="0"/>
+          <w:iCs w:val="0"/>
+          <w:color w:val="000000"/>
+          <w:u w:val="none"/>
+          <w:lang w:val="pt-BR"/>
+        </w:rPr>
+      </w:pPr>
+    </w:p>
+    <w:p>
+      <w:pPr>
+        <w:pStyle w:val="12"/>
+        <w:spacing w:before="0" w:after="160" w:line="15" w:lineRule="atLeast"/>
+        <w:ind w:left="0" w:right="0" w:firstLine="0"/>
+        <w:jc w:val="center"/>
+        <w:rPr>
+          <w:rFonts w:hint="default" w:ascii="Arial" w:hAnsi="Arial" w:eastAsia="Arial" w:cs="Arial"/>
+          <w:i w:val="0"/>
+          <w:iCs w:val="0"/>
+          <w:color w:val="000000"/>
+          <w:u w:val="none"/>
+          <w:lang w:val="pt-BR"/>
+        </w:rPr>
+      </w:pPr>
+    </w:p>
+    <w:p>
+      <w:pPr>
+        <w:pStyle w:val="12"/>
+        <w:spacing w:before="0" w:after="160" w:line="15" w:lineRule="atLeast"/>
+        <w:ind w:left="0" w:right="0" w:firstLine="0"/>
+        <w:jc w:val="center"/>
+        <w:rPr>
+          <w:rFonts w:hint="default" w:ascii="Arial" w:hAnsi="Arial" w:eastAsia="Arial" w:cs="Arial"/>
+          <w:i w:val="0"/>
+          <w:iCs w:val="0"/>
+          <w:color w:val="000000"/>
+          <w:u w:val="none"/>
+          <w:lang w:val="pt-BR"/>
+        </w:rPr>
+      </w:pPr>
+    </w:p>
+    <w:p>
+      <w:pPr>
+        <w:pStyle w:val="12"/>
+        <w:spacing w:before="0" w:after="160" w:line="15" w:lineRule="atLeast"/>
+        <w:ind w:left="0" w:right="0" w:firstLine="0"/>
+        <w:jc w:val="center"/>
+        <w:rPr>
+          <w:rFonts w:hint="default" w:ascii="Arial" w:hAnsi="Arial" w:eastAsia="Arial" w:cs="Arial"/>
+          <w:i w:val="0"/>
+          <w:iCs w:val="0"/>
+          <w:color w:val="000000"/>
+          <w:u w:val="none"/>
+          <w:lang w:val="pt-BR"/>
+        </w:rPr>
+      </w:pPr>
+    </w:p>
+    <w:p>
+      <w:pPr>
+        <w:bidi w:val="0"/>
+        <w:jc w:val="left"/>
+        <w:rPr>
+          <w:rFonts w:hint="default" w:ascii="Arial" w:hAnsi="Arial" w:cs="Arial"/>
+        </w:rPr>
+      </w:pPr>
+    </w:p>
+    <w:p>
+      <w:pPr>
+        <w:bidi w:val="0"/>
+        <w:jc w:val="left"/>
+        <w:rPr>
+          <w:rFonts w:hint="default" w:ascii="Arial" w:hAnsi="Arial" w:cs="Arial"/>
+        </w:rPr>
+      </w:pPr>
+    </w:p>
+    <w:p>
+      <w:pPr>
+        <w:pStyle w:val="12"/>
         <w:spacing w:before="0" w:after="160" w:line="15" w:lineRule="atLeast"/>
         <w:ind w:left="4520" w:right="0" w:firstLine="0"/>
         <w:jc w:val="both"/>
@@ -1066,7 +1077,7 @@
     </w:p>
     <w:p>
       <w:pPr>
-        <w:pStyle w:val="11"/>
+        <w:pStyle w:val="12"/>
         <w:spacing w:before="0" w:after="160" w:line="15" w:lineRule="atLeast"/>
         <w:ind w:left="4520" w:right="0" w:firstLine="0"/>
         <w:jc w:val="both"/>
@@ -1148,44 +1159,43 @@
         </w:rPr>
       </w:pPr>
       <w:bookmarkStart w:id="0" w:name="_GoBack1"/>
-      <w:bookmarkStart w:id="1" w:name="_GoBack"/>
-    </w:p>
-    <w:p>
-      <w:pPr>
-        <w:pStyle w:val="11"/>
-        <w:spacing w:before="0" w:after="160" w:line="15" w:lineRule="atLeast"/>
-        <w:ind w:left="0" w:right="0" w:firstLine="0"/>
-        <w:jc w:val="center"/>
-        <w:rPr>
-          <w:rFonts w:hint="default" w:ascii="Arial" w:hAnsi="Arial" w:cs="Arial"/>
-        </w:rPr>
-      </w:pPr>
-    </w:p>
-    <w:p>
-      <w:pPr>
-        <w:pStyle w:val="11"/>
-        <w:spacing w:before="0" w:after="160" w:line="15" w:lineRule="atLeast"/>
-        <w:ind w:left="0" w:right="0" w:firstLine="0"/>
-        <w:jc w:val="center"/>
-        <w:rPr>
-          <w:rFonts w:hint="default" w:ascii="Arial" w:hAnsi="Arial" w:cs="Arial"/>
-        </w:rPr>
-      </w:pPr>
-    </w:p>
-    <w:p>
-      <w:pPr>
-        <w:pStyle w:val="11"/>
-        <w:spacing w:before="0" w:after="160" w:line="15" w:lineRule="atLeast"/>
-        <w:ind w:left="0" w:right="0" w:firstLine="0"/>
-        <w:jc w:val="center"/>
-        <w:rPr>
-          <w:rFonts w:hint="default" w:ascii="Arial" w:hAnsi="Arial" w:cs="Arial"/>
-        </w:rPr>
-      </w:pPr>
-    </w:p>
-    <w:p>
-      <w:pPr>
-        <w:pStyle w:val="11"/>
+    </w:p>
+    <w:p>
+      <w:pPr>
+        <w:pStyle w:val="12"/>
+        <w:spacing w:before="0" w:after="160" w:line="15" w:lineRule="atLeast"/>
+        <w:ind w:left="0" w:right="0" w:firstLine="0"/>
+        <w:jc w:val="center"/>
+        <w:rPr>
+          <w:rFonts w:hint="default" w:ascii="Arial" w:hAnsi="Arial" w:cs="Arial"/>
+        </w:rPr>
+      </w:pPr>
+    </w:p>
+    <w:p>
+      <w:pPr>
+        <w:pStyle w:val="12"/>
+        <w:spacing w:before="0" w:after="160" w:line="15" w:lineRule="atLeast"/>
+        <w:ind w:left="0" w:right="0" w:firstLine="0"/>
+        <w:jc w:val="center"/>
+        <w:rPr>
+          <w:rFonts w:hint="default" w:ascii="Arial" w:hAnsi="Arial" w:cs="Arial"/>
+        </w:rPr>
+      </w:pPr>
+    </w:p>
+    <w:p>
+      <w:pPr>
+        <w:pStyle w:val="12"/>
+        <w:spacing w:before="0" w:after="160" w:line="15" w:lineRule="atLeast"/>
+        <w:ind w:left="0" w:right="0" w:firstLine="0"/>
+        <w:jc w:val="center"/>
+        <w:rPr>
+          <w:rFonts w:hint="default" w:ascii="Arial" w:hAnsi="Arial" w:cs="Arial"/>
+        </w:rPr>
+      </w:pPr>
+    </w:p>
+    <w:p>
+      <w:pPr>
+        <w:pStyle w:val="12"/>
         <w:spacing w:before="0" w:after="160" w:line="15" w:lineRule="atLeast"/>
         <w:ind w:left="0" w:right="0" w:firstLine="0"/>
         <w:jc w:val="center"/>
@@ -1217,7 +1227,7 @@
     </w:p>
     <w:p>
       <w:pPr>
-        <w:pStyle w:val="11"/>
+        <w:pStyle w:val="12"/>
         <w:spacing w:before="0" w:after="160" w:line="15" w:lineRule="atLeast"/>
         <w:ind w:left="0" w:right="0" w:firstLine="0"/>
         <w:jc w:val="center"/>
@@ -1721,7 +1731,7 @@
     </w:p>
     <w:p>
       <w:pPr>
-        <w:pStyle w:val="11"/>
+        <w:pStyle w:val="12"/>
         <w:spacing w:before="0" w:after="160" w:line="15" w:lineRule="atLeast"/>
         <w:ind w:left="0" w:right="0" w:firstLine="0"/>
         <w:jc w:val="center"/>
@@ -1753,7 +1763,7 @@
     </w:p>
     <w:p>
       <w:pPr>
-        <w:pStyle w:val="11"/>
+        <w:pStyle w:val="12"/>
         <w:spacing w:before="0" w:after="160" w:line="15" w:lineRule="atLeast"/>
         <w:ind w:left="0" w:right="0" w:firstLine="0"/>
         <w:jc w:val="center"/>
@@ -1801,21 +1811,7 @@
           <w:u w:val="single"/>
           <w:lang w:val="pt-BR"/>
         </w:rPr>
-        <w:t>Exemplo d</w:t>
-      </w:r>
-      <w:bookmarkStart w:id="2" w:name="_GoBack"/>
-      <w:bookmarkEnd w:id="2"/>
-      <w:r>
-        <w:rPr>
-          <w:rFonts w:hint="default" w:ascii="Arial" w:hAnsi="Arial" w:cs="Arial"/>
-          <w:b/>
-          <w:bCs/>
-          <w:sz w:val="32"/>
-          <w:szCs w:val="32"/>
-          <w:u w:val="single"/>
-          <w:lang w:val="pt-BR"/>
-        </w:rPr>
-        <w:t>e uso do sistema</w:t>
+        <w:t>Exemplo de uso do sistema</w:t>
       </w:r>
     </w:p>
     <w:p>
@@ -2121,7 +2117,7 @@
     </w:p>
     <w:p>
       <w:pPr>
-        <w:pStyle w:val="11"/>
+        <w:pStyle w:val="12"/>
         <w:spacing w:before="0" w:after="160" w:line="15" w:lineRule="atLeast"/>
         <w:ind w:left="0" w:right="0" w:firstLine="0"/>
         <w:jc w:val="both"/>
@@ -2132,18 +2128,18 @@
     </w:p>
     <w:p>
       <w:pPr>
-        <w:pStyle w:val="11"/>
-        <w:spacing w:before="0" w:after="160" w:line="15" w:lineRule="atLeast"/>
-        <w:ind w:left="0" w:right="0" w:firstLine="0"/>
-        <w:jc w:val="center"/>
-        <w:rPr>
-          <w:rFonts w:hint="default" w:ascii="Arial" w:hAnsi="Arial" w:cs="Arial"/>
-        </w:rPr>
-      </w:pPr>
-    </w:p>
-    <w:p>
-      <w:pPr>
-        <w:pStyle w:val="11"/>
+        <w:pStyle w:val="12"/>
+        <w:spacing w:before="0" w:after="160" w:line="15" w:lineRule="atLeast"/>
+        <w:ind w:left="0" w:right="0" w:firstLine="0"/>
+        <w:jc w:val="center"/>
+        <w:rPr>
+          <w:rFonts w:hint="default" w:ascii="Arial" w:hAnsi="Arial" w:cs="Arial"/>
+        </w:rPr>
+      </w:pPr>
+    </w:p>
+    <w:p>
+      <w:pPr>
+        <w:pStyle w:val="12"/>
         <w:spacing w:before="0" w:after="160" w:line="15" w:lineRule="atLeast"/>
         <w:ind w:left="0" w:right="0" w:firstLine="0"/>
         <w:jc w:val="center"/>
@@ -2175,7 +2171,7 @@
     </w:p>
     <w:p>
       <w:pPr>
-        <w:pStyle w:val="11"/>
+        <w:pStyle w:val="12"/>
         <w:spacing w:before="0" w:after="160" w:line="15" w:lineRule="atLeast"/>
         <w:ind w:left="0" w:right="0" w:firstLine="0"/>
         <w:jc w:val="center"/>
@@ -2206,7 +2202,7 @@
     </w:p>
     <w:p>
       <w:pPr>
-        <w:pStyle w:val="11"/>
+        <w:pStyle w:val="12"/>
         <w:spacing w:before="0" w:after="160" w:line="15" w:lineRule="atLeast"/>
         <w:ind w:left="0" w:right="0" w:firstLine="0"/>
         <w:jc w:val="center"/>
@@ -2528,7 +2524,7 @@
     </w:p>
     <w:p>
       <w:pPr>
-        <w:pStyle w:val="11"/>
+        <w:pStyle w:val="12"/>
         <w:spacing w:before="0" w:after="160" w:line="15" w:lineRule="atLeast"/>
         <w:ind w:left="0" w:right="0" w:firstLine="0"/>
         <w:jc w:val="center"/>
@@ -2560,7 +2556,7 @@
     </w:p>
     <w:p>
       <w:pPr>
-        <w:pStyle w:val="11"/>
+        <w:pStyle w:val="12"/>
         <w:spacing w:before="0" w:after="160" w:line="15" w:lineRule="atLeast"/>
         <w:ind w:left="0" w:right="0" w:firstLine="0"/>
         <w:jc w:val="center"/>
@@ -2577,7 +2573,6 @@
       </w:r>
     </w:p>
     <w:bookmarkEnd w:id="0"/>
-    <w:bookmarkEnd w:id="1"/>
     <w:p>
       <w:pPr>
         <w:numPr>
@@ -2612,6 +2607,7 @@
       <w:pPr>
         <w:widowControl/>
         <w:numPr>
+          <w:ilvl w:val="0"/>
           <w:numId w:val="0"/>
         </w:numPr>
         <w:tabs>
@@ -2846,6 +2842,236 @@
         <w:jc w:val="left"/>
         <w:rPr>
           <w:rFonts w:hint="default" w:ascii="Arial" w:hAnsi="Arial" w:cs="Arial"/>
+          <w:b/>
+          <w:bCs/>
+          <w:sz w:val="32"/>
+          <w:szCs w:val="32"/>
+          <w:u w:val="single"/>
+        </w:rPr>
+      </w:pPr>
+    </w:p>
+    <w:p>
+      <w:pPr>
+        <w:numPr>
+          <w:ilvl w:val="0"/>
+          <w:numId w:val="6"/>
+        </w:numPr>
+        <w:bidi w:val="0"/>
+        <w:spacing w:before="0" w:after="160" w:line="15" w:lineRule="atLeast"/>
+        <w:ind w:left="420" w:leftChars="0" w:right="0" w:hanging="420" w:firstLineChars="0"/>
+        <w:jc w:val="center"/>
+        <w:rPr>
+          <w:rFonts w:hint="default" w:ascii="Arial" w:hAnsi="Arial" w:cs="Arial"/>
+          <w:b/>
+          <w:bCs/>
+          <w:sz w:val="32"/>
+          <w:szCs w:val="32"/>
+          <w:u w:val="single"/>
+        </w:rPr>
+      </w:pPr>
+      <w:r>
+        <w:rPr>
+          <w:rFonts w:hint="default" w:ascii="Arial" w:hAnsi="Arial" w:cs="Arial"/>
+          <w:b/>
+          <w:bCs/>
+          <w:sz w:val="32"/>
+          <w:szCs w:val="32"/>
+          <w:u w:val="single"/>
+          <w:lang w:val="pt-BR"/>
+        </w:rPr>
+        <w:t>Link do GitH</w:t>
+      </w:r>
+      <w:bookmarkStart w:id="1" w:name="_GoBack"/>
+      <w:bookmarkEnd w:id="1"/>
+      <w:r>
+        <w:rPr>
+          <w:rFonts w:hint="default" w:ascii="Arial" w:hAnsi="Arial" w:cs="Arial"/>
+          <w:b/>
+          <w:bCs/>
+          <w:sz w:val="32"/>
+          <w:szCs w:val="32"/>
+          <w:u w:val="single"/>
+          <w:lang w:val="pt-BR"/>
+        </w:rPr>
+        <w:t>ub e clone.</w:t>
+      </w:r>
+    </w:p>
+    <w:p>
+      <w:pPr>
+        <w:widowControl/>
+        <w:numPr>
+          <w:numId w:val="0"/>
+        </w:numPr>
+        <w:suppressAutoHyphens w:val="0"/>
+        <w:bidi w:val="0"/>
+        <w:spacing w:before="0" w:after="160" w:line="15" w:lineRule="atLeast"/>
+        <w:ind w:right="0" w:rightChars="0"/>
+        <w:jc w:val="center"/>
+        <w:rPr>
+          <w:rFonts w:hint="default" w:ascii="Arial" w:hAnsi="Arial" w:cs="Arial"/>
+          <w:b/>
+          <w:bCs/>
+          <w:sz w:val="32"/>
+          <w:szCs w:val="32"/>
+          <w:u w:val="single"/>
+          <w:lang w:val="pt-BR"/>
+        </w:rPr>
+      </w:pPr>
+    </w:p>
+    <w:p>
+      <w:pPr>
+        <w:widowControl/>
+        <w:numPr>
+          <w:numId w:val="0"/>
+        </w:numPr>
+        <w:suppressAutoHyphens w:val="0"/>
+        <w:bidi w:val="0"/>
+        <w:spacing w:before="0" w:after="160" w:line="15" w:lineRule="atLeast"/>
+        <w:ind w:right="0" w:rightChars="0"/>
+        <w:jc w:val="left"/>
+        <w:rPr>
+          <w:rFonts w:hint="default" w:ascii="Arial" w:hAnsi="Arial" w:eastAsia="SimSun" w:cs="Arial"/>
+          <w:sz w:val="28"/>
+          <w:szCs w:val="28"/>
+        </w:rPr>
+      </w:pPr>
+      <w:r>
+        <w:rPr>
+          <w:rFonts w:hint="default" w:ascii="Arial" w:hAnsi="Arial" w:cs="Arial"/>
+          <w:b w:val="0"/>
+          <w:bCs w:val="0"/>
+          <w:sz w:val="28"/>
+          <w:szCs w:val="28"/>
+          <w:u w:val="none"/>
+          <w:lang w:val="pt-BR"/>
+        </w:rPr>
+        <w:t xml:space="preserve">Link : </w:t>
+      </w:r>
+      <w:r>
+        <w:rPr>
+          <w:rFonts w:hint="default" w:ascii="Arial" w:hAnsi="Arial" w:eastAsia="SimSun" w:cs="Arial"/>
+          <w:sz w:val="28"/>
+          <w:szCs w:val="28"/>
+        </w:rPr>
+        <w:fldChar w:fldCharType="begin"/>
+      </w:r>
+      <w:r>
+        <w:rPr>
+          <w:rFonts w:hint="default" w:ascii="Arial" w:hAnsi="Arial" w:eastAsia="SimSun" w:cs="Arial"/>
+          <w:sz w:val="28"/>
+          <w:szCs w:val="28"/>
+        </w:rPr>
+        <w:instrText xml:space="preserve"> HYPERLINK "https://github.com/AntonioSistemas/Projeto-Sistema-de-controle-de-objetivos" </w:instrText>
+      </w:r>
+      <w:r>
+        <w:rPr>
+          <w:rFonts w:hint="default" w:ascii="Arial" w:hAnsi="Arial" w:eastAsia="SimSun" w:cs="Arial"/>
+          <w:sz w:val="28"/>
+          <w:szCs w:val="28"/>
+        </w:rPr>
+        <w:fldChar w:fldCharType="separate"/>
+      </w:r>
+      <w:r>
+        <w:rPr>
+          <w:rStyle w:val="4"/>
+          <w:rFonts w:hint="default" w:ascii="Arial" w:hAnsi="Arial" w:eastAsia="SimSun" w:cs="Arial"/>
+          <w:sz w:val="28"/>
+          <w:szCs w:val="28"/>
+        </w:rPr>
+        <w:t>AntonioSistemas/Projeto-Sistema-de-controle-de-objetivos (github.com)</w:t>
+      </w:r>
+      <w:r>
+        <w:rPr>
+          <w:rFonts w:hint="default" w:ascii="Arial" w:hAnsi="Arial" w:eastAsia="SimSun" w:cs="Arial"/>
+          <w:sz w:val="28"/>
+          <w:szCs w:val="28"/>
+        </w:rPr>
+        <w:fldChar w:fldCharType="end"/>
+      </w:r>
+    </w:p>
+    <w:p>
+      <w:pPr>
+        <w:widowControl/>
+        <w:numPr>
+          <w:numId w:val="0"/>
+        </w:numPr>
+        <w:suppressAutoHyphens w:val="0"/>
+        <w:bidi w:val="0"/>
+        <w:spacing w:before="0" w:after="160" w:line="15" w:lineRule="atLeast"/>
+        <w:ind w:right="0" w:rightChars="0"/>
+        <w:jc w:val="left"/>
+        <w:rPr>
+          <w:rFonts w:hint="default" w:ascii="Arial" w:hAnsi="Arial" w:eastAsia="SimSun" w:cs="Arial"/>
+          <w:sz w:val="28"/>
+          <w:szCs w:val="28"/>
+          <w:lang w:val="pt-BR"/>
+        </w:rPr>
+      </w:pPr>
+    </w:p>
+    <w:p>
+      <w:pPr>
+        <w:widowControl/>
+        <w:numPr>
+          <w:numId w:val="0"/>
+        </w:numPr>
+        <w:suppressAutoHyphens w:val="0"/>
+        <w:bidi w:val="0"/>
+        <w:spacing w:before="0" w:after="160" w:line="15" w:lineRule="atLeast"/>
+        <w:ind w:right="0" w:rightChars="0"/>
+        <w:jc w:val="left"/>
+        <w:rPr>
+          <w:rFonts w:hint="default" w:ascii="Arial" w:hAnsi="Arial" w:cs="Arial"/>
+          <w:b w:val="0"/>
+          <w:bCs w:val="0"/>
+          <w:sz w:val="28"/>
+          <w:szCs w:val="28"/>
+          <w:u w:val="none"/>
+          <w:lang w:val="pt-BR"/>
+        </w:rPr>
+      </w:pPr>
+      <w:r>
+        <w:rPr>
+          <w:rFonts w:hint="default" w:ascii="Arial" w:hAnsi="Arial" w:cs="Arial"/>
+          <w:b w:val="0"/>
+          <w:bCs w:val="0"/>
+          <w:sz w:val="28"/>
+          <w:szCs w:val="28"/>
+          <w:u w:val="none"/>
+          <w:lang w:val="pt-BR"/>
+        </w:rPr>
+        <w:t>Clone: https://github.com/AntonioSistemas/Projeto-Sistema-de-controle-de-objetivos.git</w:t>
+      </w:r>
+    </w:p>
+    <w:p>
+      <w:pPr>
+        <w:widowControl/>
+        <w:numPr>
+          <w:numId w:val="0"/>
+        </w:numPr>
+        <w:suppressAutoHyphens w:val="0"/>
+        <w:bidi w:val="0"/>
+        <w:spacing w:before="0" w:after="160" w:line="15" w:lineRule="atLeast"/>
+        <w:ind w:right="0" w:rightChars="0"/>
+        <w:jc w:val="both"/>
+        <w:rPr>
+          <w:rFonts w:hint="default" w:ascii="Arial" w:hAnsi="Arial" w:cs="Arial"/>
+          <w:b/>
+          <w:bCs/>
+          <w:sz w:val="24"/>
+          <w:szCs w:val="24"/>
+          <w:u w:val="single"/>
+          <w:lang w:val="pt-BR"/>
+        </w:rPr>
+      </w:pPr>
+    </w:p>
+    <w:p>
+      <w:pPr>
+        <w:bidi w:val="0"/>
+        <w:spacing w:before="0" w:after="160" w:line="15" w:lineRule="atLeast"/>
+        <w:ind w:left="0" w:right="0" w:firstLine="0"/>
+        <w:jc w:val="left"/>
+        <w:rPr>
+          <w:rFonts w:hint="default" w:ascii="Arial" w:hAnsi="Arial" w:cs="Arial"/>
           <w:b w:val="0"/>
           <w:bCs w:val="0"/>
           <w:sz w:val="24"/>
@@ -2968,135 +3194,7 @@
     </w:p>
     <w:p>
       <w:pPr>
-        <w:bidi w:val="0"/>
-        <w:spacing w:before="0" w:after="160" w:line="15" w:lineRule="atLeast"/>
-        <w:ind w:left="0" w:right="0" w:firstLine="0"/>
-        <w:jc w:val="left"/>
-        <w:rPr>
-          <w:rFonts w:hint="default" w:ascii="Arial" w:hAnsi="Arial" w:cs="Arial"/>
-          <w:b w:val="0"/>
-          <w:bCs w:val="0"/>
-          <w:sz w:val="24"/>
-          <w:szCs w:val="24"/>
-          <w:u w:val="none"/>
-        </w:rPr>
-      </w:pPr>
-    </w:p>
-    <w:p>
-      <w:pPr>
-        <w:bidi w:val="0"/>
-        <w:spacing w:before="0" w:after="160" w:line="15" w:lineRule="atLeast"/>
-        <w:ind w:left="0" w:right="0" w:firstLine="0"/>
-        <w:jc w:val="left"/>
-        <w:rPr>
-          <w:rFonts w:hint="default" w:ascii="Arial" w:hAnsi="Arial" w:cs="Arial"/>
-          <w:b w:val="0"/>
-          <w:bCs w:val="0"/>
-          <w:sz w:val="24"/>
-          <w:szCs w:val="24"/>
-          <w:u w:val="none"/>
-        </w:rPr>
-      </w:pPr>
-    </w:p>
-    <w:p>
-      <w:pPr>
-        <w:bidi w:val="0"/>
-        <w:spacing w:before="0" w:after="160" w:line="15" w:lineRule="atLeast"/>
-        <w:ind w:left="0" w:right="0" w:firstLine="0"/>
-        <w:jc w:val="left"/>
-        <w:rPr>
-          <w:rFonts w:hint="default" w:ascii="Arial" w:hAnsi="Arial" w:cs="Arial"/>
-          <w:b w:val="0"/>
-          <w:bCs w:val="0"/>
-          <w:sz w:val="24"/>
-          <w:szCs w:val="24"/>
-          <w:u w:val="none"/>
-        </w:rPr>
-      </w:pPr>
-    </w:p>
-    <w:p>
-      <w:pPr>
-        <w:bidi w:val="0"/>
-        <w:spacing w:before="0" w:after="160" w:line="15" w:lineRule="atLeast"/>
-        <w:ind w:left="0" w:right="0" w:firstLine="0"/>
-        <w:jc w:val="left"/>
-        <w:rPr>
-          <w:rFonts w:hint="default" w:ascii="Arial" w:hAnsi="Arial" w:cs="Arial"/>
-          <w:b w:val="0"/>
-          <w:bCs w:val="0"/>
-          <w:sz w:val="24"/>
-          <w:szCs w:val="24"/>
-          <w:u w:val="none"/>
-        </w:rPr>
-      </w:pPr>
-    </w:p>
-    <w:p>
-      <w:pPr>
-        <w:bidi w:val="0"/>
-        <w:spacing w:before="0" w:after="160" w:line="15" w:lineRule="atLeast"/>
-        <w:ind w:left="0" w:right="0" w:firstLine="0"/>
-        <w:jc w:val="left"/>
-        <w:rPr>
-          <w:rFonts w:hint="default" w:ascii="Arial" w:hAnsi="Arial" w:cs="Arial"/>
-          <w:b w:val="0"/>
-          <w:bCs w:val="0"/>
-          <w:sz w:val="24"/>
-          <w:szCs w:val="24"/>
-          <w:u w:val="none"/>
-        </w:rPr>
-      </w:pPr>
-    </w:p>
-    <w:p>
-      <w:pPr>
-        <w:bidi w:val="0"/>
-        <w:spacing w:before="0" w:after="160" w:line="15" w:lineRule="atLeast"/>
-        <w:ind w:left="0" w:right="0" w:firstLine="0"/>
-        <w:jc w:val="left"/>
-        <w:rPr>
-          <w:rFonts w:hint="default" w:ascii="Arial" w:hAnsi="Arial" w:cs="Arial"/>
-          <w:b w:val="0"/>
-          <w:bCs w:val="0"/>
-          <w:sz w:val="24"/>
-          <w:szCs w:val="24"/>
-          <w:u w:val="none"/>
-        </w:rPr>
-      </w:pPr>
-    </w:p>
-    <w:p>
-      <w:pPr>
-        <w:bidi w:val="0"/>
-        <w:spacing w:before="0" w:after="160" w:line="15" w:lineRule="atLeast"/>
-        <w:ind w:left="0" w:right="0" w:firstLine="0"/>
-        <w:jc w:val="left"/>
-        <w:rPr>
-          <w:rFonts w:hint="default" w:ascii="Arial" w:hAnsi="Arial" w:cs="Arial"/>
-          <w:b w:val="0"/>
-          <w:bCs w:val="0"/>
-          <w:sz w:val="24"/>
-          <w:szCs w:val="24"/>
-          <w:u w:val="none"/>
-        </w:rPr>
-      </w:pPr>
-    </w:p>
-    <w:p>
-      <w:pPr>
-        <w:bidi w:val="0"/>
-        <w:spacing w:before="0" w:after="160" w:line="15" w:lineRule="atLeast"/>
-        <w:ind w:left="0" w:right="0" w:firstLine="0"/>
-        <w:jc w:val="left"/>
-        <w:rPr>
-          <w:rFonts w:hint="default" w:ascii="Arial" w:hAnsi="Arial" w:cs="Arial"/>
-          <w:b w:val="0"/>
-          <w:bCs w:val="0"/>
-          <w:sz w:val="24"/>
-          <w:szCs w:val="24"/>
-          <w:u w:val="none"/>
-        </w:rPr>
-      </w:pPr>
-    </w:p>
-    <w:p>
-      <w:pPr>
-        <w:pStyle w:val="11"/>
+        <w:pStyle w:val="12"/>
         <w:spacing w:before="0" w:after="160" w:line="15" w:lineRule="atLeast"/>
         <w:ind w:left="0" w:right="0" w:firstLine="0"/>
         <w:jc w:val="center"/>
@@ -3128,7 +3226,7 @@
     </w:p>
     <w:p>
       <w:pPr>
-        <w:pStyle w:val="11"/>
+        <w:pStyle w:val="12"/>
         <w:spacing w:before="0" w:after="160" w:line="15" w:lineRule="atLeast"/>
         <w:ind w:left="0" w:right="0" w:firstLine="0"/>
         <w:jc w:val="center"/>
@@ -3318,7 +3416,7 @@
   <w:docDefaults>
     <w:rPrDefault>
       <w:rPr>
-        <w:rFonts w:ascii="Times New Roman" w:hAnsi="Times New Roman" w:eastAsia="Times New Roman" w:cstheme="minorBidi"/>
+        <w:rFonts w:ascii="Times New Roman" w:hAnsi="Times New Roman" w:eastAsia="SimSun" w:cs="Times New Roman"/>
       </w:rPr>
     </w:rPrDefault>
     <w:pPrDefault/>
@@ -3512,15 +3610,24 @@
       </w:tblCellMar>
     </w:tblPr>
   </w:style>
-  <w:style w:type="paragraph" w:styleId="4">
+  <w:style w:type="character" w:styleId="4">
+    <w:name w:val="Hyperlink"/>
+    <w:basedOn w:val="2"/>
+    <w:uiPriority w:val="0"/>
+    <w:rPr>
+      <w:color w:val="0000FF"/>
+      <w:u w:val="single"/>
+    </w:rPr>
+  </w:style>
+  <w:style w:type="paragraph" w:styleId="5">
     <w:name w:val="List"/>
-    <w:basedOn w:val="5"/>
+    <w:basedOn w:val="6"/>
     <w:uiPriority w:val="7"/>
     <w:rPr>
       <w:rFonts w:cs="Arial"/>
     </w:rPr>
   </w:style>
-  <w:style w:type="paragraph" w:styleId="5">
+  <w:style w:type="paragraph" w:styleId="6">
     <w:name w:val="Body Text"/>
     <w:basedOn w:val="1"/>
     <w:uiPriority w:val="7"/>
@@ -3528,9 +3635,10 @@
       <w:spacing w:before="0" w:after="140" w:line="276" w:lineRule="auto"/>
     </w:pPr>
   </w:style>
-  <w:style w:type="paragraph" w:styleId="6">
+  <w:style w:type="paragraph" w:styleId="7">
     <w:name w:val="caption"/>
     <w:basedOn w:val="1"/>
+    <w:next w:val="1"/>
     <w:uiPriority w:val="6"/>
     <w:pPr>
       <w:suppressLineNumbers/>
@@ -3544,21 +3652,21 @@
       <w:szCs w:val="24"/>
     </w:rPr>
   </w:style>
-  <w:style w:type="character" w:customStyle="1" w:styleId="7">
+  <w:style w:type="character" w:customStyle="1" w:styleId="8">
     <w:name w:val="ListLabel 1"/>
     <w:uiPriority w:val="7"/>
     <w:rPr>
       <w:sz w:val="20"/>
     </w:rPr>
   </w:style>
-  <w:style w:type="character" w:customStyle="1" w:styleId="8">
+  <w:style w:type="character" w:customStyle="1" w:styleId="9">
     <w:name w:val="Default Paragraph Font"/>
     <w:uiPriority w:val="6"/>
   </w:style>
-  <w:style w:type="paragraph" w:customStyle="1" w:styleId="9">
+  <w:style w:type="paragraph" w:customStyle="1" w:styleId="10">
     <w:name w:val="Título1"/>
     <w:basedOn w:val="1"/>
-    <w:next w:val="5"/>
+    <w:next w:val="6"/>
     <w:uiPriority w:val="7"/>
     <w:pPr>
       <w:keepNext/>
@@ -3570,7 +3678,7 @@
       <w:szCs w:val="28"/>
     </w:rPr>
   </w:style>
-  <w:style w:type="paragraph" w:customStyle="1" w:styleId="10">
+  <w:style w:type="paragraph" w:customStyle="1" w:styleId="11">
     <w:name w:val="Índice"/>
     <w:basedOn w:val="1"/>
     <w:uiPriority w:val="6"/>
@@ -3581,7 +3689,7 @@
       <w:rFonts w:cs="Arial"/>
     </w:rPr>
   </w:style>
-  <w:style w:type="paragraph" w:customStyle="1" w:styleId="11">
+  <w:style w:type="paragraph" w:customStyle="1" w:styleId="12">
     <w:name w:val="Normal (Web)1"/>
     <w:uiPriority w:val="7"/>
     <w:pPr>

</xml_diff>